<commit_message>
Update to TTF-Printer - In Process for Specification
</commit_message>
<xml_diff>
--- a/artifacts/token-templates/formulas/[tF{~d,t,g,SC}+phSKU]/latest/[tF{~d,t,g,SC}+phSKU].docx
+++ b/artifacts/token-templates/formulas/[tF{~d,t,g,SC}+phSKU]/latest/[tF{~d,t,g,SC}+phSKU].docx
@@ -2,11 +2,11 @@
 <file path=word/document.xml><?xml version="1.0" encoding="utf-8"?>
 <w:document xmlns:w="http://schemas.openxmlformats.org/wordprocessingml/2006/main">
   <w:body>
-    <w:footerReference xmlns:r="http://schemas.openxmlformats.org/officeDocument/2006/relationships" r:id="R3741a24bf4884364"/>
-    <w:headerReference xmlns:r="http://schemas.openxmlformats.org/officeDocument/2006/relationships" r:id="Rfd0e2e2af04b472e"/>
+    <w:footerReference xmlns:r="http://schemas.openxmlformats.org/officeDocument/2006/relationships" r:id="Rfdbf6544019b42ae"/>
+    <w:headerReference xmlns:r="http://schemas.openxmlformats.org/officeDocument/2006/relationships" r:id="R6dd3ce309c5241c1"/>
     <w:p>
       <w:pPr>
-        <w:pStyle w:val="Title"/>
+        <w:pStyle w:val="Heading1"/>
         <w:jc w:val="center"/>
       </w:pPr>
       <w:r>
@@ -1051,6 +1051,15 @@
         </w:tc>
       </w:tr>
     </w:tbl>
+    <w:p>
+      <w:pPr>
+        <w:pStyle w:val="Heading2"/>
+        <w:jc w:val="center"/>
+      </w:pPr>
+      <w:r>
+        <w:t/>
+      </w:r>
+    </w:p>
     <w:tbl>
       <w:tblPr>
         <w:tblStyle w:val="GridTable4-Accent1"/>
@@ -1196,6 +1205,15 @@
         </w:tc>
       </w:tr>
     </w:tbl>
+    <w:p>
+      <w:pPr>
+        <w:pStyle w:val="Heading2"/>
+        <w:jc w:val="center"/>
+      </w:pPr>
+      <w:r>
+        <w:t/>
+      </w:r>
+    </w:p>
     <w:tbl>
       <w:tblPr>
         <w:tblStyle w:val="GridTable4-Accent1"/>
@@ -1341,6 +1359,15 @@
         </w:tc>
       </w:tr>
     </w:tbl>
+    <w:p>
+      <w:pPr>
+        <w:pStyle w:val="Heading2"/>
+        <w:jc w:val="center"/>
+      </w:pPr>
+      <w:r>
+        <w:t/>
+      </w:r>
+    </w:p>
     <w:p>
       <w:pPr>
         <w:pStyle w:val="Heading2"/>
@@ -1501,6 +1528,15 @@
         <w:jc w:val="center"/>
       </w:pPr>
       <w:r>
+        <w:t/>
+      </w:r>
+    </w:p>
+    <w:p>
+      <w:pPr>
+        <w:pStyle w:val="Heading2"/>
+        <w:jc w:val="center"/>
+      </w:pPr>
+      <w:r>
         <w:t>Property Sets</w:t>
       </w:r>
     </w:p>
@@ -1649,6 +1685,15 @@
         </w:tc>
       </w:tr>
     </w:tbl>
+    <w:p>
+      <w:pPr>
+        <w:pStyle w:val="Heading2"/>
+        <w:jc w:val="center"/>
+      </w:pPr>
+      <w:r>
+        <w:t/>
+      </w:r>
+    </w:p>
     <w:p>
       <w:pPr>
         <w:pStyle w:val="Heading2"/>

</xml_diff>